<commit_message>
Update Assessment task 3_FormattingCorrections.docx
</commit_message>
<xml_diff>
--- a/Files/Assessment task 3_FormattingCorrections.docx
+++ b/Files/Assessment task 3_FormattingCorrections.docx
@@ -9270,133 +9270,142 @@
         </w:rPr>
         <w:t>I have learnt that when working in groups, every team member needs to know their task. Each team member needs to be clearly told what task they are doing and when it is expected to be completed. If tasks are not assigned member get confused, who is doing which task and become frustrated.</w:t>
       </w:r>
+    </w:p>
+    <w:p>
+      <w:pPr>
+        <w:pStyle w:val="Heading1"/>
+        <w:jc w:val="center"/>
+      </w:pPr>
+      <w:r>
+        <w:t>Seth’s Feedback</w:t>
+      </w:r>
+    </w:p>
+    <w:p>
+      <w:pPr>
+        <w:pStyle w:val="Heading2"/>
+      </w:pPr>
+      <w:r>
+        <w:t>What went well?</w:t>
+      </w:r>
+    </w:p>
+    <w:p>
+      <w:pPr>
+        <w:pStyle w:val="NormalWeb"/>
+        <w:spacing w:before="0" w:beforeAutospacing="0" w:after="0" w:afterAutospacing="0"/>
+        <w:jc w:val="both"/>
+        <w:rPr>
+          <w:rFonts w:asciiTheme="minorHAnsi" w:hAnsiTheme="minorHAnsi" w:cstheme="minorHAnsi"/>
+        </w:rPr>
+      </w:pPr>
+      <w:r>
+        <w:rPr>
+          <w:rFonts w:asciiTheme="minorHAnsi" w:hAnsiTheme="minorHAnsi" w:cstheme="minorHAnsi"/>
+          <w:color w:val="000000"/>
+          <w:sz w:val="22"/>
+          <w:szCs w:val="22"/>
+        </w:rPr>
+        <w:t>This project felt easier with the use of Google</w:t>
+      </w:r>
+      <w:r>
+        <w:rPr>
+          <w:rFonts w:asciiTheme="minorHAnsi" w:hAnsiTheme="minorHAnsi" w:cstheme="minorHAnsi"/>
+          <w:color w:val="000000"/>
+          <w:sz w:val="22"/>
+          <w:szCs w:val="22"/>
+        </w:rPr>
+        <w:t xml:space="preserve"> </w:t>
+      </w:r>
+      <w:r>
+        <w:rPr>
+          <w:rFonts w:asciiTheme="minorHAnsi" w:hAnsiTheme="minorHAnsi" w:cstheme="minorHAnsi"/>
+          <w:color w:val="000000"/>
+          <w:sz w:val="22"/>
+          <w:szCs w:val="22"/>
+        </w:rPr>
+        <w:t>Docs and everyone being able to edit the same project simultaneously without accidentally removing someone else’s work. We were also very well coordinated and the use of the comment button on Google</w:t>
+      </w:r>
+      <w:r>
+        <w:rPr>
+          <w:rFonts w:asciiTheme="minorHAnsi" w:hAnsiTheme="minorHAnsi" w:cstheme="minorHAnsi"/>
+          <w:color w:val="000000"/>
+          <w:sz w:val="22"/>
+          <w:szCs w:val="22"/>
+        </w:rPr>
+        <w:t xml:space="preserve"> </w:t>
+      </w:r>
+      <w:r>
+        <w:rPr>
+          <w:rFonts w:asciiTheme="minorHAnsi" w:hAnsiTheme="minorHAnsi" w:cstheme="minorHAnsi"/>
+          <w:color w:val="000000"/>
+          <w:sz w:val="22"/>
+          <w:szCs w:val="22"/>
+        </w:rPr>
+        <w:t>Docs helped us see what needed to be done.</w:t>
+      </w:r>
+    </w:p>
+    <w:p>
+      <w:pPr>
+        <w:pStyle w:val="Heading2"/>
+      </w:pPr>
+      <w:r>
+        <w:t>What could be improved?</w:t>
+      </w:r>
+    </w:p>
+    <w:p>
+      <w:pPr>
+        <w:pStyle w:val="NormalWeb"/>
+        <w:spacing w:before="0" w:beforeAutospacing="0" w:after="0" w:afterAutospacing="0"/>
+        <w:jc w:val="both"/>
+        <w:rPr>
+          <w:rFonts w:asciiTheme="minorHAnsi" w:hAnsiTheme="minorHAnsi" w:cstheme="minorHAnsi"/>
+        </w:rPr>
+      </w:pPr>
+      <w:r>
+        <w:rPr>
+          <w:rFonts w:asciiTheme="minorHAnsi" w:hAnsiTheme="minorHAnsi" w:cstheme="minorHAnsi"/>
+          <w:color w:val="000000"/>
+          <w:sz w:val="22"/>
+          <w:szCs w:val="22"/>
+        </w:rPr>
+        <w:t>I feel like having more Discord meetings each week could have helped us have a better understanding of what needed to be done. Some weeks only a few would be able to attend so having a second one could have been beneficial to those that couldn’t attend the first and we could cover more work in that second meeting.</w:t>
+      </w:r>
+    </w:p>
+    <w:p>
+      <w:pPr>
+        <w:pStyle w:val="Heading2"/>
+      </w:pPr>
+      <w:r>
+        <w:t>What was surprising?</w:t>
+      </w:r>
+    </w:p>
+    <w:p>
+      <w:pPr>
+        <w:pStyle w:val="NormalWeb"/>
+        <w:spacing w:before="0" w:beforeAutospacing="0" w:after="0" w:afterAutospacing="0"/>
+        <w:jc w:val="both"/>
+        <w:rPr>
+          <w:rFonts w:asciiTheme="minorHAnsi" w:hAnsiTheme="minorHAnsi" w:cstheme="minorHAnsi"/>
+        </w:rPr>
+      </w:pPr>
+      <w:r>
+        <w:rPr>
+          <w:rFonts w:asciiTheme="minorHAnsi" w:hAnsiTheme="minorHAnsi" w:cstheme="minorHAnsi"/>
+          <w:color w:val="000000"/>
+          <w:sz w:val="22"/>
+          <w:szCs w:val="22"/>
+        </w:rPr>
+        <w:t>It surprised me how well our group worked together in getting this assignment done. It also su</w:t>
+      </w:r>
       <w:bookmarkStart w:id="0" w:name="_GoBack"/>
       <w:bookmarkEnd w:id="0"/>
-    </w:p>
-    <w:p>
-      <w:pPr>
-        <w:pStyle w:val="Heading1"/>
-        <w:jc w:val="center"/>
-      </w:pPr>
-      <w:r>
-        <w:t>Seth’s Feedback</w:t>
-      </w:r>
-    </w:p>
-    <w:p>
-      <w:pPr>
-        <w:pStyle w:val="Heading2"/>
-      </w:pPr>
-      <w:r>
-        <w:t>What went well?</w:t>
-      </w:r>
-    </w:p>
-    <w:p>
-      <w:pPr>
-        <w:pStyle w:val="NormalWeb"/>
-        <w:spacing w:before="0" w:beforeAutospacing="0" w:after="0" w:afterAutospacing="0"/>
-        <w:jc w:val="both"/>
-        <w:rPr>
-          <w:rFonts w:asciiTheme="minorHAnsi" w:hAnsiTheme="minorHAnsi" w:cstheme="minorHAnsi"/>
-        </w:rPr>
-      </w:pPr>
-      <w:r>
-        <w:rPr>
-          <w:rFonts w:asciiTheme="minorHAnsi" w:hAnsiTheme="minorHAnsi" w:cstheme="minorHAnsi"/>
-          <w:color w:val="000000"/>
-          <w:sz w:val="22"/>
-          <w:szCs w:val="22"/>
-        </w:rPr>
-        <w:t>This project felt easier with the use of Google</w:t>
-      </w:r>
-      <w:r>
-        <w:rPr>
-          <w:rFonts w:asciiTheme="minorHAnsi" w:hAnsiTheme="minorHAnsi" w:cstheme="minorHAnsi"/>
-          <w:color w:val="000000"/>
-          <w:sz w:val="22"/>
-          <w:szCs w:val="22"/>
-        </w:rPr>
-        <w:t xml:space="preserve"> </w:t>
-      </w:r>
-      <w:r>
-        <w:rPr>
-          <w:rFonts w:asciiTheme="minorHAnsi" w:hAnsiTheme="minorHAnsi" w:cstheme="minorHAnsi"/>
-          <w:color w:val="000000"/>
-          <w:sz w:val="22"/>
-          <w:szCs w:val="22"/>
-        </w:rPr>
-        <w:t>Docs and everyone being able to edit the same project simultaneously without accidentally removing someone else’s work. We were also very well coordinated and the use of the comment button on Google</w:t>
-      </w:r>
-      <w:r>
-        <w:rPr>
-          <w:rFonts w:asciiTheme="minorHAnsi" w:hAnsiTheme="minorHAnsi" w:cstheme="minorHAnsi"/>
-          <w:color w:val="000000"/>
-          <w:sz w:val="22"/>
-          <w:szCs w:val="22"/>
-        </w:rPr>
-        <w:t xml:space="preserve"> </w:t>
-      </w:r>
-      <w:r>
-        <w:rPr>
-          <w:rFonts w:asciiTheme="minorHAnsi" w:hAnsiTheme="minorHAnsi" w:cstheme="minorHAnsi"/>
-          <w:color w:val="000000"/>
-          <w:sz w:val="22"/>
-          <w:szCs w:val="22"/>
-        </w:rPr>
-        <w:t>Docs helped us see what needed to be done.</w:t>
-      </w:r>
-    </w:p>
-    <w:p>
-      <w:pPr>
-        <w:pStyle w:val="Heading2"/>
-      </w:pPr>
-      <w:r>
-        <w:t>What could be improved?</w:t>
-      </w:r>
-    </w:p>
-    <w:p>
-      <w:pPr>
-        <w:pStyle w:val="NormalWeb"/>
-        <w:spacing w:before="0" w:beforeAutospacing="0" w:after="0" w:afterAutospacing="0"/>
-        <w:jc w:val="both"/>
-        <w:rPr>
-          <w:rFonts w:asciiTheme="minorHAnsi" w:hAnsiTheme="minorHAnsi" w:cstheme="minorHAnsi"/>
-        </w:rPr>
-      </w:pPr>
-      <w:r>
-        <w:rPr>
-          <w:rFonts w:asciiTheme="minorHAnsi" w:hAnsiTheme="minorHAnsi" w:cstheme="minorHAnsi"/>
-          <w:color w:val="000000"/>
-          <w:sz w:val="22"/>
-          <w:szCs w:val="22"/>
-        </w:rPr>
-        <w:t>I feel like having more Discord meetings each week could have helped us have a better understanding of what needed to be done. Some weeks only a few would be able to attend so having a second one could have been beneficial to those that couldn’t attend the first and we could cover more work in that second meeting.</w:t>
-      </w:r>
-    </w:p>
-    <w:p>
-      <w:pPr>
-        <w:pStyle w:val="Heading2"/>
-      </w:pPr>
-      <w:r>
-        <w:t>What was surprising?</w:t>
-      </w:r>
-    </w:p>
-    <w:p>
-      <w:pPr>
-        <w:pStyle w:val="NormalWeb"/>
-        <w:spacing w:before="0" w:beforeAutospacing="0" w:after="0" w:afterAutospacing="0"/>
-        <w:jc w:val="both"/>
-        <w:rPr>
-          <w:rFonts w:asciiTheme="minorHAnsi" w:hAnsiTheme="minorHAnsi" w:cstheme="minorHAnsi"/>
-        </w:rPr>
-      </w:pPr>
-      <w:r>
-        <w:rPr>
-          <w:rFonts w:asciiTheme="minorHAnsi" w:hAnsiTheme="minorHAnsi" w:cstheme="minorHAnsi"/>
-          <w:color w:val="000000"/>
-          <w:sz w:val="22"/>
-          <w:szCs w:val="22"/>
-        </w:rPr>
-        <w:t>It surprised me how well our group worked together in getting this assignment done. It also surprised me how useful the comment function was in keeping us organised while having no direct communication with each other.</w:t>
+      <w:r>
+        <w:rPr>
+          <w:rFonts w:asciiTheme="minorHAnsi" w:hAnsiTheme="minorHAnsi" w:cstheme="minorHAnsi"/>
+          <w:color w:val="000000"/>
+          <w:sz w:val="22"/>
+          <w:szCs w:val="22"/>
+        </w:rPr>
+        <w:t>rprised me how useful the comment function was in keeping us organised while having no direct communication with each other.</w:t>
       </w:r>
     </w:p>
     <w:p>
@@ -9500,10 +9509,11 @@
         <w:docPartUnique/>
       </w:docPartObj>
     </w:sdtPr>
+    <w:sdtEndPr/>
     <w:sdtContent>
       <w:p>
         <w:pPr>
-          <w:pStyle w:val="Footer"/>
+          <w:pStyle w:val="Heading2"/>
           <w:jc w:val="right"/>
         </w:pPr>
         <w:r>
@@ -9554,6 +9564,7 @@
         <w:docPartUnique/>
       </w:docPartObj>
     </w:sdtPr>
+    <w:sdtEndPr/>
     <w:sdtContent>
       <w:p>
         <w:pPr>
@@ -9608,10 +9619,11 @@
         <w:docPartUnique/>
       </w:docPartObj>
     </w:sdtPr>
+    <w:sdtEndPr/>
     <w:sdtContent>
       <w:p>
         <w:pPr>
-          <w:pStyle w:val="Footer"/>
+          <w:pStyle w:val="Heading2"/>
           <w:jc w:val="right"/>
         </w:pPr>
         <w:r>
@@ -12992,7 +13004,7 @@
 </file>
 
 <file path=customXml/itemProps2.xml><?xml version="1.0" encoding="utf-8"?>
-<ds:datastoreItem xmlns:ds="http://schemas.openxmlformats.org/officeDocument/2006/customXml" ds:itemID="{495FC7BD-587C-45BC-91FE-010D0E4C24FE}">
+<ds:datastoreItem xmlns:ds="http://schemas.openxmlformats.org/officeDocument/2006/customXml" ds:itemID="{EFACA891-C675-4A06-9A09-18CFAC5C7C49}">
   <ds:schemaRefs>
     <ds:schemaRef ds:uri="http://schemas.openxmlformats.org/officeDocument/2006/bibliography"/>
   </ds:schemaRefs>

</xml_diff>